<commit_message>
Acme-ANS-D04 Update, Framework 25.4.0
</commit_message>
<xml_diff>
--- a/reports/Group/00 - Requirements - Group.docx
+++ b/reports/Group/00 - Requirements - Group.docx
@@ -256,7 +256,7 @@
                   <w:rPr>
                     <w:rFonts w:asciiTheme="majorHAnsi" w:hAnsiTheme="majorHAnsi" w:cstheme="majorHAnsi"/>
                   </w:rPr>
-                  <w:t>2</w:t>
+                  <w:t>3</w:t>
                 </w:r>
               </w:sdtContent>
             </w:sdt>
@@ -1681,7 +1681,7 @@
                   <w:rPr>
                     <w:rFonts w:asciiTheme="majorHAnsi" w:hAnsiTheme="majorHAnsi" w:cstheme="majorHAnsi"/>
                   </w:rPr>
-                  <w:t>3</w:t>
+                  <w:t>4</w:t>
                 </w:r>
                 <w:r>
                   <w:rPr>
@@ -1693,7 +1693,7 @@
                   <w:rPr>
                     <w:rFonts w:asciiTheme="majorHAnsi" w:hAnsiTheme="majorHAnsi" w:cstheme="majorHAnsi"/>
                   </w:rPr>
-                  <w:t>11</w:t>
+                  <w:t>02</w:t>
                 </w:r>
                 <w:r>
                   <w:rPr>
@@ -3370,27 +3370,11 @@
         <w:t>require confirmation.</w:t>
       </w:r>
     </w:p>
-    <w:permStart w:id="877278202" w:edGrp="everyone"/>
     <w:p>
       <w:pPr>
         <w:pStyle w:val="Comment-Grader"/>
       </w:pPr>
-      <w:sdt>
-        <w:sdtPr>
-          <w:tag w:val="Verdict"/>
-          <w:id w:val="-1140490059"/>
-          <w:placeholder>
-            <w:docPart w:val="04891FB211014B20957F9EFB55394A9C"/>
-          </w:placeholder>
-          <w15:appearance w15:val="hidden"/>
-          <w:text/>
-        </w:sdtPr>
-        <w:sdtContent>
-          <w:r>
-            <w:t xml:space="preserve">    </w:t>
-          </w:r>
-        </w:sdtContent>
-      </w:sdt>
+      <w:permStart w:id="877278202" w:edGrp="everyone"/>
       <w:permEnd w:id="877278202"/>
     </w:p>
     <w:p>
@@ -3455,27 +3439,11 @@
         <w:t xml:space="preserve"> Both operations require confirmation.</w:t>
       </w:r>
     </w:p>
-    <w:permStart w:id="793719138" w:edGrp="everyone"/>
     <w:p>
       <w:pPr>
         <w:pStyle w:val="Comment-Grader"/>
       </w:pPr>
-      <w:sdt>
-        <w:sdtPr>
-          <w:tag w:val="Verdict"/>
-          <w:id w:val="-1119838945"/>
-          <w:placeholder>
-            <w:docPart w:val="AA224646F7E344D49965E9EA2F36E061"/>
-          </w:placeholder>
-          <w15:appearance w15:val="hidden"/>
-          <w:text/>
-        </w:sdtPr>
-        <w:sdtContent>
-          <w:r>
-            <w:t xml:space="preserve">    </w:t>
-          </w:r>
-        </w:sdtContent>
-      </w:sdt>
+      <w:permStart w:id="793719138" w:edGrp="everyone"/>
       <w:permEnd w:id="793719138"/>
       <w:r>
         <w:t xml:space="preserve">   </w:t>
@@ -3557,7 +3525,13 @@
         </w:sdtPr>
         <w:sdtContent>
           <w:r>
-            <w:t xml:space="preserve">    </w:t>
+            <w:t xml:space="preserve">  </w:t>
+          </w:r>
+          <w:r>
+            <w:t xml:space="preserve">X </w:t>
+          </w:r>
+          <w:r>
+            <w:t xml:space="preserve"> </w:t>
           </w:r>
         </w:sdtContent>
       </w:sdt>
@@ -3614,27 +3588,11 @@
         <w:t>); the services must be promoted in every page as little intrusively as possible.</w:t>
       </w:r>
     </w:p>
-    <w:permStart w:id="1002920657" w:edGrp="everyone"/>
     <w:p>
       <w:pPr>
         <w:pStyle w:val="Comment-Grader"/>
       </w:pPr>
-      <w:sdt>
-        <w:sdtPr>
-          <w:tag w:val="Verdict"/>
-          <w:id w:val="2121254636"/>
-          <w:placeholder>
-            <w:docPart w:val="BE7D7187BC8576488A5FAA95B63E5CBE"/>
-          </w:placeholder>
-          <w15:appearance w15:val="hidden"/>
-          <w:text/>
-        </w:sdtPr>
-        <w:sdtContent>
-          <w:r>
-            <w:t xml:space="preserve">    </w:t>
-          </w:r>
-        </w:sdtContent>
-      </w:sdt>
+      <w:permStart w:id="1002920657" w:edGrp="everyone"/>
       <w:permEnd w:id="1002920657"/>
       <w:r>
         <w:t xml:space="preserve">   </w:t>
@@ -3726,7 +3684,13 @@
         </w:sdtPr>
         <w:sdtContent>
           <w:r>
-            <w:t xml:space="preserve">    </w:t>
+            <w:t xml:space="preserve">  </w:t>
+          </w:r>
+          <w:r>
+            <w:t>X</w:t>
+          </w:r>
+          <w:r>
+            <w:t xml:space="preserve">  </w:t>
           </w:r>
         </w:sdtContent>
       </w:sdt>
@@ -9549,64 +9513,6 @@
     </w:docPart>
     <w:docPart>
       <w:docPartPr>
-        <w:name w:val="04891FB211014B20957F9EFB55394A9C"/>
-        <w:category>
-          <w:name w:val="General"/>
-          <w:gallery w:val="placeholder"/>
-        </w:category>
-        <w:types>
-          <w:type w:val="bbPlcHdr"/>
-        </w:types>
-        <w:behaviors>
-          <w:behavior w:val="content"/>
-        </w:behaviors>
-        <w:guid w:val="{71528F5C-E689-4503-8B46-3AAE5FC4C32E}"/>
-      </w:docPartPr>
-      <w:docPartBody>
-        <w:p>
-          <w:pPr>
-            <w:pStyle w:val="04891FB211014B20957F9EFB55394A9C"/>
-          </w:pPr>
-          <w:r>
-            <w:rPr>
-              <w:rStyle w:val="Textodelmarcadordeposicin"/>
-            </w:rPr>
-            <w:t>Haga clic o pulse aquí para escribir texto.</w:t>
-          </w:r>
-        </w:p>
-      </w:docPartBody>
-    </w:docPart>
-    <w:docPart>
-      <w:docPartPr>
-        <w:name w:val="AA224646F7E344D49965E9EA2F36E061"/>
-        <w:category>
-          <w:name w:val="General"/>
-          <w:gallery w:val="placeholder"/>
-        </w:category>
-        <w:types>
-          <w:type w:val="bbPlcHdr"/>
-        </w:types>
-        <w:behaviors>
-          <w:behavior w:val="content"/>
-        </w:behaviors>
-        <w:guid w:val="{5E3AB229-3E72-4074-9DEA-DCC0B5572D5A}"/>
-      </w:docPartPr>
-      <w:docPartBody>
-        <w:p>
-          <w:pPr>
-            <w:pStyle w:val="AA224646F7E344D49965E9EA2F36E061"/>
-          </w:pPr>
-          <w:r>
-            <w:rPr>
-              <w:rStyle w:val="Textodelmarcadordeposicin"/>
-            </w:rPr>
-            <w:t>Haga clic o pulse aquí para escribir texto.</w:t>
-          </w:r>
-        </w:p>
-      </w:docPartBody>
-    </w:docPart>
-    <w:docPart>
-      <w:docPartPr>
         <w:name w:val="6F268A2AE9494E9EAB1CA9C633B27110"/>
         <w:category>
           <w:name w:val="General"/>
@@ -9682,35 +9588,6 @@
         <w:p>
           <w:pPr>
             <w:pStyle w:val="D71A5C069AEC48D99A39B38720587E9B"/>
-          </w:pPr>
-          <w:r>
-            <w:rPr>
-              <w:rStyle w:val="Textodelmarcadordeposicin"/>
-            </w:rPr>
-            <w:t>Haga clic o pulse aquí para escribir texto.</w:t>
-          </w:r>
-        </w:p>
-      </w:docPartBody>
-    </w:docPart>
-    <w:docPart>
-      <w:docPartPr>
-        <w:name w:val="BE7D7187BC8576488A5FAA95B63E5CBE"/>
-        <w:category>
-          <w:name w:val="General"/>
-          <w:gallery w:val="placeholder"/>
-        </w:category>
-        <w:types>
-          <w:type w:val="bbPlcHdr"/>
-        </w:types>
-        <w:behaviors>
-          <w:behavior w:val="content"/>
-        </w:behaviors>
-        <w:guid w:val="{97EA838F-A633-7B49-8E2F-DDBD97496456}"/>
-      </w:docPartPr>
-      <w:docPartBody>
-        <w:p>
-          <w:pPr>
-            <w:pStyle w:val="BE7D7187BC8576488A5FAA95B63E5CBE"/>
           </w:pPr>
           <w:r>
             <w:rPr>
@@ -10962,10 +10839,12 @@
     <w:rsid w:val="00265589"/>
     <w:rsid w:val="002E3362"/>
     <w:rsid w:val="00325B0F"/>
+    <w:rsid w:val="00335F74"/>
     <w:rsid w:val="00336824"/>
     <w:rsid w:val="00364D10"/>
     <w:rsid w:val="003B5C99"/>
     <w:rsid w:val="003C317A"/>
+    <w:rsid w:val="003F5150"/>
     <w:rsid w:val="0040200D"/>
     <w:rsid w:val="004123E0"/>
     <w:rsid w:val="004278A4"/>

</xml_diff>

<commit_message>
Deleted consumer & Provider example roles
</commit_message>
<xml_diff>
--- a/reports/Group/00 - Requirements - Group.docx
+++ b/reports/Group/00 - Requirements - Group.docx
@@ -1300,7 +1300,7 @@
               <w:rPr>
                 <w:rFonts w:asciiTheme="majorHAnsi" w:hAnsiTheme="majorHAnsi" w:cstheme="majorHAnsi"/>
                 <w:b/>
-                <w:lang w:val="es-ES"/>
+                <w:lang w:val="en-US"/>
               </w:rPr>
             </w:pPr>
             <w:r>
@@ -1327,23 +1327,23 @@
             <w:r>
               <w:rPr>
                 <w:rFonts w:asciiTheme="majorHAnsi" w:hAnsiTheme="majorHAnsi" w:cstheme="majorBidi"/>
-                <w:lang w:val="es-ES"/>
+                <w:lang w:val="en-US"/>
               </w:rPr>
-              <w:t>77940</w:t>
+              <w:t>7794</w:t>
             </w:r>
             <w:r>
               <w:rPr>
                 <w:rFonts w:asciiTheme="majorHAnsi" w:hAnsiTheme="majorHAnsi" w:cstheme="majorBidi"/>
-                <w:lang w:val="es-ES"/>
+                <w:lang w:val="en-US"/>
               </w:rPr>
-              <w:t>***</w:t>
+              <w:t>*</w:t>
             </w:r>
             <w:r>
               <w:rPr>
                 <w:rFonts w:asciiTheme="majorHAnsi" w:hAnsiTheme="majorHAnsi" w:cstheme="majorBidi"/>
-                <w:lang w:val="es-ES"/>
+                <w:lang w:val="en-US"/>
               </w:rPr>
-              <w:t>*</w:t>
+              <w:t>****</w:t>
             </w:r>
           </w:p>
           <w:permEnd w:id="1631927432"/>
@@ -1381,7 +1381,7 @@
               <w:sdtPr>
                 <w:rPr>
                   <w:rFonts w:asciiTheme="majorHAnsi" w:hAnsiTheme="majorHAnsi" w:cstheme="majorHAnsi"/>
-                  <w:lang w:val="es-ES"/>
+                  <w:lang w:val="en-US"/>
                 </w:rPr>
                 <w:tag w:val="UVUS05"/>
                 <w:id w:val="-1423649294"/>
@@ -1395,25 +1395,9 @@
                 <w:r>
                   <w:rPr>
                     <w:rFonts w:asciiTheme="majorHAnsi" w:hAnsiTheme="majorHAnsi" w:cstheme="majorHAnsi"/>
-                    <w:lang w:val="es-ES"/>
+                    <w:lang w:val="en-US"/>
                   </w:rPr>
-                  <w:t xml:space="preserve"> </w:t>
-                </w:r>
-                <w:proofErr w:type="spellStart"/>
-                <w:r>
-                  <w:rPr>
-                    <w:rFonts w:asciiTheme="majorHAnsi" w:hAnsiTheme="majorHAnsi" w:cstheme="majorHAnsi"/>
-                    <w:lang w:val="es-ES"/>
-                  </w:rPr>
-                  <w:t>gabvacgoy</w:t>
-                </w:r>
-                <w:proofErr w:type="spellEnd"/>
-                <w:r>
-                  <w:rPr>
-                    <w:rFonts w:asciiTheme="majorHAnsi" w:hAnsiTheme="majorHAnsi" w:cstheme="majorHAnsi"/>
-                    <w:lang w:val="es-ES"/>
-                  </w:rPr>
-                  <w:t xml:space="preserve">  </w:t>
+                  <w:t xml:space="preserve"> gabvacgoy  </w:t>
                 </w:r>
               </w:sdtContent>
             </w:sdt>
@@ -1451,7 +1435,7 @@
               <w:sdtPr>
                 <w:rPr>
                   <w:rFonts w:asciiTheme="majorHAnsi" w:hAnsiTheme="majorHAnsi" w:cstheme="majorHAnsi"/>
-                  <w:lang w:val="es-ES"/>
+                  <w:lang w:val="en-US"/>
                 </w:rPr>
                 <w:tag w:val="Student5"/>
                 <w:id w:val="-611360200"/>
@@ -1466,7 +1450,7 @@
                   <w:sdtPr>
                     <w:rPr>
                       <w:rFonts w:asciiTheme="majorHAnsi" w:hAnsiTheme="majorHAnsi" w:cstheme="majorHAnsi"/>
-                      <w:lang w:val="es-ES"/>
+                      <w:lang w:val="en-US"/>
                     </w:rPr>
                     <w:tag w:val="Student1"/>
                     <w:id w:val="-125779151"/>
@@ -1480,25 +1464,9 @@
                     <w:r>
                       <w:rPr>
                         <w:rFonts w:asciiTheme="majorHAnsi" w:hAnsiTheme="majorHAnsi" w:cstheme="majorHAnsi"/>
-                        <w:lang w:val="es-ES"/>
+                        <w:lang w:val="en-US"/>
                       </w:rPr>
-                      <w:t xml:space="preserve"> Vacaro </w:t>
-                    </w:r>
-                    <w:proofErr w:type="spellStart"/>
-                    <w:r>
-                      <w:rPr>
-                        <w:rFonts w:asciiTheme="majorHAnsi" w:hAnsiTheme="majorHAnsi" w:cstheme="majorHAnsi"/>
-                        <w:lang w:val="es-ES"/>
-                      </w:rPr>
-                      <w:t>Goytia</w:t>
-                    </w:r>
-                    <w:proofErr w:type="spellEnd"/>
-                    <w:r>
-                      <w:rPr>
-                        <w:rFonts w:asciiTheme="majorHAnsi" w:hAnsiTheme="majorHAnsi" w:cstheme="majorHAnsi"/>
-                        <w:lang w:val="es-ES"/>
-                      </w:rPr>
-                      <w:t xml:space="preserve">, Gabriel  </w:t>
+                      <w:t xml:space="preserve"> Vacaro Goytia, Gabriel  </w:t>
                     </w:r>
                   </w:sdtContent>
                 </w:sdt>
@@ -10802,6 +10770,7 @@
     <w:rsid w:val="004123E0"/>
     <w:rsid w:val="004278A4"/>
     <w:rsid w:val="00442876"/>
+    <w:rsid w:val="004503FF"/>
     <w:rsid w:val="00455663"/>
     <w:rsid w:val="004B6C76"/>
     <w:rsid w:val="004C0766"/>
@@ -10851,6 +10820,7 @@
     <w:rsid w:val="00CC69E2"/>
     <w:rsid w:val="00CE5869"/>
     <w:rsid w:val="00CF67F5"/>
+    <w:rsid w:val="00D1662B"/>
     <w:rsid w:val="00D167A6"/>
     <w:rsid w:val="00D42E53"/>
     <w:rsid w:val="00D72CB9"/>

</xml_diff>

<commit_message>
Task-054: Indices for Aircraft
</commit_message>
<xml_diff>
--- a/reports/Group/00 - Requirements - Group.docx
+++ b/reports/Group/00 - Requirements - Group.docx
@@ -3749,7 +3749,13 @@
         </w:sdtPr>
         <w:sdtContent>
           <w:r>
-            <w:t xml:space="preserve">    </w:t>
+            <w:t xml:space="preserve"> </w:t>
+          </w:r>
+          <w:r>
+            <w:t>X</w:t>
+          </w:r>
+          <w:r>
+            <w:t xml:space="preserve">   </w:t>
           </w:r>
         </w:sdtContent>
       </w:sdt>
@@ -3895,7 +3901,13 @@
         </w:sdtPr>
         <w:sdtContent>
           <w:r>
-            <w:t xml:space="preserve">    </w:t>
+            <w:t xml:space="preserve">  </w:t>
+          </w:r>
+          <w:r>
+            <w:t>X</w:t>
+          </w:r>
+          <w:r>
+            <w:t xml:space="preserve">  </w:t>
           </w:r>
         </w:sdtContent>
       </w:sdt>
@@ -10774,6 +10786,7 @@
     <w:rsid w:val="00442876"/>
     <w:rsid w:val="004503FF"/>
     <w:rsid w:val="00455663"/>
+    <w:rsid w:val="004B36A5"/>
     <w:rsid w:val="004B6C76"/>
     <w:rsid w:val="004C0766"/>
     <w:rsid w:val="004E7F77"/>
@@ -10812,6 +10825,7 @@
     <w:rsid w:val="00A15F13"/>
     <w:rsid w:val="00A222AC"/>
     <w:rsid w:val="00A37DF8"/>
+    <w:rsid w:val="00A53553"/>
     <w:rsid w:val="00A56BEC"/>
     <w:rsid w:val="00A73E76"/>
     <w:rsid w:val="00AC1FAB"/>

</xml_diff>

<commit_message>
Preparing Release for formal testing reasons
</commit_message>
<xml_diff>
--- a/reports/Group/00 - Requirements - Group.docx
+++ b/reports/Group/00 - Requirements - Group.docx
@@ -1668,7 +1668,7 @@
                   <w:rPr>
                     <w:rFonts w:asciiTheme="majorHAnsi" w:hAnsiTheme="majorHAnsi" w:cstheme="majorHAnsi"/>
                   </w:rPr>
-                  <w:t>06</w:t>
+                  <w:t>16</w:t>
                 </w:r>
                 <w:r>
                   <w:rPr>
@@ -3755,7 +3755,7 @@
             <w:t>X</w:t>
           </w:r>
           <w:r>
-            <w:t xml:space="preserve">   </w:t>
+            <w:t xml:space="preserve">  </w:t>
           </w:r>
         </w:sdtContent>
       </w:sdt>
@@ -3850,7 +3850,7 @@
         </w:sdtPr>
         <w:sdtContent>
           <w:r>
-            <w:t xml:space="preserve">    </w:t>
+            <w:t xml:space="preserve"> </w:t>
           </w:r>
         </w:sdtContent>
       </w:sdt>
@@ -3924,27 +3924,11 @@
         <w:t xml:space="preserve">Produce a testing report. </w:t>
       </w:r>
     </w:p>
-    <w:permStart w:id="867524682" w:edGrp="everyone"/>
     <w:p>
       <w:pPr>
         <w:pStyle w:val="Comment-Grader"/>
       </w:pPr>
-      <w:sdt>
-        <w:sdtPr>
-          <w:tag w:val="Verdict"/>
-          <w:id w:val="-887718265"/>
-          <w:placeholder>
-            <w:docPart w:val="D71A5C069AEC48D99A39B38720587E9B"/>
-          </w:placeholder>
-          <w15:appearance w15:val="hidden"/>
-          <w:text/>
-        </w:sdtPr>
-        <w:sdtContent>
-          <w:r>
-            <w:t xml:space="preserve">    </w:t>
-          </w:r>
-        </w:sdtContent>
-      </w:sdt>
+      <w:permStart w:id="867524682" w:edGrp="everyone"/>
       <w:permEnd w:id="867524682"/>
       <w:r>
         <w:t xml:space="preserve">   </w:t>
@@ -5467,7 +5451,13 @@
         </w:sdtPr>
         <w:sdtContent>
           <w:r>
-            <w:t xml:space="preserve">    </w:t>
+            <w:t xml:space="preserve">  </w:t>
+          </w:r>
+          <w:r>
+            <w:t>X</w:t>
+          </w:r>
+          <w:r>
+            <w:t xml:space="preserve">  </w:t>
           </w:r>
         </w:sdtContent>
       </w:sdt>
@@ -5515,7 +5505,13 @@
         </w:sdtPr>
         <w:sdtContent>
           <w:r>
-            <w:t xml:space="preserve">    </w:t>
+            <w:t xml:space="preserve"> </w:t>
+          </w:r>
+          <w:r>
+            <w:t>X</w:t>
+          </w:r>
+          <w:r>
+            <w:t xml:space="preserve">   </w:t>
           </w:r>
         </w:sdtContent>
       </w:sdt>
@@ -5699,12 +5695,17 @@
           <w:placeholder>
             <w:docPart w:val="47CA89A49EB742FF9BF3E463DC5B7387"/>
           </w:placeholder>
+          <w:showingPlcHdr/>
           <w15:appearance w15:val="hidden"/>
           <w:text/>
         </w:sdtPr>
         <w:sdtContent>
           <w:r>
-            <w:t xml:space="preserve">    </w:t>
+            <w:rPr>
+              <w:rStyle w:val="Textodelmarcadordeposicin"/>
+              <w:lang w:val="es-ES"/>
+            </w:rPr>
+            <w:t>Haga clic o pulse aquí para escribir texto.</w:t>
           </w:r>
         </w:sdtContent>
       </w:sdt>
@@ -5733,12 +5734,17 @@
           <w:placeholder>
             <w:docPart w:val="4A6F5572702444E6822E46C8872D64C0"/>
           </w:placeholder>
+          <w:showingPlcHdr/>
           <w15:appearance w15:val="hidden"/>
           <w:text/>
         </w:sdtPr>
         <w:sdtContent>
           <w:r>
-            <w:t xml:space="preserve">    </w:t>
+            <w:rPr>
+              <w:rStyle w:val="Textodelmarcadordeposicin"/>
+              <w:lang w:val="es-ES"/>
+            </w:rPr>
+            <w:t>Haga clic o pulse aquí para escribir texto.</w:t>
           </w:r>
         </w:sdtContent>
       </w:sdt>
@@ -5974,7 +5980,13 @@
         </w:sdtPr>
         <w:sdtContent>
           <w:r>
-            <w:t xml:space="preserve">    </w:t>
+            <w:t xml:space="preserve"> </w:t>
+          </w:r>
+          <w:r>
+            <w:t>X</w:t>
+          </w:r>
+          <w:r>
+            <w:t xml:space="preserve">   </w:t>
           </w:r>
         </w:sdtContent>
       </w:sdt>
@@ -6063,7 +6075,7 @@
         </w:sdtPr>
         <w:sdtContent>
           <w:r>
-            <w:t xml:space="preserve">    </w:t>
+            <w:t xml:space="preserve"> </w:t>
           </w:r>
         </w:sdtContent>
       </w:sdt>
@@ -6139,7 +6151,7 @@
         </w:sdtPr>
         <w:sdtContent>
           <w:r>
-            <w:t xml:space="preserve">    </w:t>
+            <w:t xml:space="preserve"> </w:t>
           </w:r>
         </w:sdtContent>
       </w:sdt>
@@ -6168,12 +6180,16 @@
           <w:placeholder>
             <w:docPart w:val="97D9304286854C40A7E9B4DA4EA73B2A"/>
           </w:placeholder>
+          <w:showingPlcHdr/>
           <w15:appearance w15:val="hidden"/>
           <w:text/>
         </w:sdtPr>
         <w:sdtContent>
           <w:r>
-            <w:t xml:space="preserve">    </w:t>
+            <w:rPr>
+              <w:rStyle w:val="Textodelmarcadordeposicin"/>
+            </w:rPr>
+            <w:t>Haga clic o pulse aquí para escribir texto.</w:t>
           </w:r>
         </w:sdtContent>
       </w:sdt>
@@ -6376,7 +6392,13 @@
         </w:sdtPr>
         <w:sdtContent>
           <w:r>
-            <w:t xml:space="preserve">    </w:t>
+            <w:t xml:space="preserve">  </w:t>
+          </w:r>
+          <w:r>
+            <w:t>X</w:t>
+          </w:r>
+          <w:r>
+            <w:t xml:space="preserve">  </w:t>
           </w:r>
         </w:sdtContent>
       </w:sdt>
@@ -6454,7 +6476,7 @@
         </w:sdtPr>
         <w:sdtContent>
           <w:r>
-            <w:t xml:space="preserve">    </w:t>
+            <w:t xml:space="preserve"> </w:t>
           </w:r>
         </w:sdtContent>
       </w:sdt>
@@ -6906,12 +6928,17 @@
           <w:placeholder>
             <w:docPart w:val="D22CDBE2068C473F96F013E81AFD72E2"/>
           </w:placeholder>
+          <w:showingPlcHdr/>
           <w15:appearance w15:val="hidden"/>
           <w:text/>
         </w:sdtPr>
         <w:sdtContent>
           <w:r>
-            <w:t xml:space="preserve">    </w:t>
+            <w:rPr>
+              <w:rStyle w:val="Textodelmarcadordeposicin"/>
+              <w:lang w:val="es-ES"/>
+            </w:rPr>
+            <w:t>Haga clic o pulse aquí para escribir texto.</w:t>
           </w:r>
         </w:sdtContent>
       </w:sdt>
@@ -6985,7 +7012,7 @@
         </w:sdtPr>
         <w:sdtContent>
           <w:r>
-            <w:t xml:space="preserve">    </w:t>
+            <w:t xml:space="preserve"> </w:t>
           </w:r>
         </w:sdtContent>
       </w:sdt>
@@ -7014,12 +7041,17 @@
           <w:placeholder>
             <w:docPart w:val="2FBEA80A5B7C4EB4BEE4E798A37FE3EB"/>
           </w:placeholder>
+          <w:showingPlcHdr/>
           <w15:appearance w15:val="hidden"/>
           <w:text/>
         </w:sdtPr>
         <w:sdtContent>
           <w:r>
-            <w:t xml:space="preserve">    </w:t>
+            <w:rPr>
+              <w:rStyle w:val="Textodelmarcadordeposicin"/>
+              <w:lang w:val="es-ES"/>
+            </w:rPr>
+            <w:t>Haga clic o pulse aquí para escribir texto.</w:t>
           </w:r>
         </w:sdtContent>
       </w:sdt>
@@ -7193,7 +7225,7 @@
         </w:sdtPr>
         <w:sdtContent>
           <w:r>
-            <w:t xml:space="preserve">    </w:t>
+            <w:t xml:space="preserve"> </w:t>
           </w:r>
         </w:sdtContent>
       </w:sdt>
@@ -7236,12 +7268,17 @@
           <w:placeholder>
             <w:docPart w:val="73C1FB738475422B8D4F84EE7DB27C4A"/>
           </w:placeholder>
+          <w:showingPlcHdr/>
           <w15:appearance w15:val="hidden"/>
           <w:text/>
         </w:sdtPr>
         <w:sdtContent>
           <w:r>
-            <w:t xml:space="preserve">    </w:t>
+            <w:rPr>
+              <w:rStyle w:val="Textodelmarcadordeposicin"/>
+              <w:lang w:val="es-ES"/>
+            </w:rPr>
+            <w:t>Haga clic o pulse aquí para escribir texto.</w:t>
           </w:r>
         </w:sdtContent>
       </w:sdt>
@@ -7275,7 +7312,7 @@
         </w:sdtPr>
         <w:sdtContent>
           <w:r>
-            <w:t xml:space="preserve">    </w:t>
+            <w:t xml:space="preserve"> </w:t>
           </w:r>
         </w:sdtContent>
       </w:sdt>
@@ -9564,35 +9601,6 @@
     </w:docPart>
     <w:docPart>
       <w:docPartPr>
-        <w:name w:val="D71A5C069AEC48D99A39B38720587E9B"/>
-        <w:category>
-          <w:name w:val="General"/>
-          <w:gallery w:val="placeholder"/>
-        </w:category>
-        <w:types>
-          <w:type w:val="bbPlcHdr"/>
-        </w:types>
-        <w:behaviors>
-          <w:behavior w:val="content"/>
-        </w:behaviors>
-        <w:guid w:val="{DB290C99-3D23-41E5-89A6-010432085EA7}"/>
-      </w:docPartPr>
-      <w:docPartBody>
-        <w:p>
-          <w:pPr>
-            <w:pStyle w:val="D71A5C069AEC48D99A39B38720587E9B"/>
-          </w:pPr>
-          <w:r>
-            <w:rPr>
-              <w:rStyle w:val="Textodelmarcadordeposicin"/>
-            </w:rPr>
-            <w:t>Haga clic o pulse aquí para escribir texto.</w:t>
-          </w:r>
-        </w:p>
-      </w:docPartBody>
-    </w:docPart>
-    <w:docPart>
-      <w:docPartPr>
         <w:name w:val="79C846C2B349264D8166A41AF53640EC"/>
         <w:category>
           <w:name w:val="General"/>
@@ -10759,9 +10767,11 @@
   </w:compat>
   <w:rsids>
     <w:rsidRoot w:val="006B2BEC"/>
+    <w:rsid w:val="00015DE4"/>
     <w:rsid w:val="000365E9"/>
     <w:rsid w:val="00053924"/>
     <w:rsid w:val="00055A68"/>
+    <w:rsid w:val="00067FEB"/>
     <w:rsid w:val="0009453F"/>
     <w:rsid w:val="000B5C7E"/>
     <w:rsid w:val="000C4A78"/>
@@ -10805,6 +10815,7 @@
     <w:rsid w:val="00765401"/>
     <w:rsid w:val="00790E22"/>
     <w:rsid w:val="007B678B"/>
+    <w:rsid w:val="007F0AF0"/>
     <w:rsid w:val="00802250"/>
     <w:rsid w:val="0082287A"/>
     <w:rsid w:val="008629B7"/>
@@ -10849,12 +10860,15 @@
     <w:rsid w:val="00E869EA"/>
     <w:rsid w:val="00E87F32"/>
     <w:rsid w:val="00E9745E"/>
+    <w:rsid w:val="00EB44E6"/>
     <w:rsid w:val="00EB4EB9"/>
     <w:rsid w:val="00EC3FBA"/>
     <w:rsid w:val="00F2074A"/>
+    <w:rsid w:val="00F2709A"/>
     <w:rsid w:val="00F3606D"/>
     <w:rsid w:val="00F70A20"/>
     <w:rsid w:val="00F8539E"/>
+    <w:rsid w:val="00F930CE"/>
     <w:rsid w:val="00F970E5"/>
     <w:rsid w:val="00FA49C5"/>
     <w:rsid w:val="00FC4BFC"/>

</xml_diff>